<commit_message>
cari jurnal 6 lagi
</commit_message>
<xml_diff>
--- a/Bahan/Bahan Karakteristik Dataset.docx
+++ b/Bahan/Bahan Karakteristik Dataset.docx
@@ -170,15 +170,7 @@
                 <w:sz w:val="24"/>
                 <w:szCs w:val="24"/>
               </w:rPr>
-              <w:t>A</w:t>
-            </w:r>
-            <w:r>
-              <w:rPr>
-                <w:rFonts w:ascii="Times New Roman" w:hAnsi="Times New Roman" w:cs="Times New Roman"/>
-                <w:sz w:val="24"/>
-                <w:szCs w:val="24"/>
-              </w:rPr>
-              <w:t>ssociation of salary and intention to stay with the job satisfaction of the dietitians in Jordan: A cross-sectional study</w:t>
+              <w:t>Association of salary and intention to stay with the job satisfaction of the dietitians in Jordan: A cross-sectional study</w:t>
             </w:r>
           </w:p>
         </w:tc>
@@ -464,16 +456,26 @@
         <w:tc>
           <w:tcPr>
             <w:tcW w:w="715" w:type="dxa"/>
-          </w:tcPr>
-          <w:p>
-            <w:pPr>
-              <w:spacing w:line="360" w:lineRule="auto"/>
-              <w:rPr>
-                <w:rFonts w:ascii="Times New Roman" w:hAnsi="Times New Roman" w:cs="Times New Roman"/>
-                <w:sz w:val="24"/>
-                <w:szCs w:val="24"/>
-              </w:rPr>
-            </w:pPr>
+            <w:vAlign w:val="center"/>
+          </w:tcPr>
+          <w:p>
+            <w:pPr>
+              <w:spacing w:line="360" w:lineRule="auto"/>
+              <w:jc w:val="center"/>
+              <w:rPr>
+                <w:rFonts w:ascii="Times New Roman" w:hAnsi="Times New Roman" w:cs="Times New Roman"/>
+                <w:sz w:val="24"/>
+                <w:szCs w:val="24"/>
+              </w:rPr>
+            </w:pPr>
+            <w:r>
+              <w:rPr>
+                <w:rFonts w:ascii="Times New Roman" w:hAnsi="Times New Roman" w:cs="Times New Roman"/>
+                <w:sz w:val="24"/>
+                <w:szCs w:val="24"/>
+              </w:rPr>
+              <w:t>5.</w:t>
+            </w:r>
           </w:p>
         </w:tc>
         <w:tc>
@@ -489,6 +491,50 @@
                 <w:szCs w:val="24"/>
               </w:rPr>
             </w:pPr>
+            <w:r>
+              <w:rPr>
+                <w:rFonts w:ascii="Times New Roman" w:hAnsi="Times New Roman" w:cs="Times New Roman"/>
+                <w:sz w:val="24"/>
+                <w:szCs w:val="24"/>
+              </w:rPr>
+              <w:t xml:space="preserve">Tourism jobs in </w:t>
+            </w:r>
+            <w:proofErr w:type="gramStart"/>
+            <w:r>
+              <w:rPr>
+                <w:rFonts w:ascii="Times New Roman" w:hAnsi="Times New Roman" w:cs="Times New Roman"/>
+                <w:sz w:val="24"/>
+                <w:szCs w:val="24"/>
+              </w:rPr>
+              <w:t>demand :</w:t>
+            </w:r>
+            <w:proofErr w:type="gramEnd"/>
+            <w:r>
+              <w:rPr>
+                <w:rFonts w:ascii="Times New Roman" w:hAnsi="Times New Roman" w:cs="Times New Roman"/>
+                <w:sz w:val="24"/>
+                <w:szCs w:val="24"/>
+              </w:rPr>
+              <w:t xml:space="preserve"> Where the Best </w:t>
+            </w:r>
+            <w:proofErr w:type="spellStart"/>
+            <w:r>
+              <w:rPr>
+                <w:rFonts w:ascii="Times New Roman" w:hAnsi="Times New Roman" w:cs="Times New Roman"/>
+                <w:sz w:val="24"/>
+                <w:szCs w:val="24"/>
+              </w:rPr>
+              <w:t>Constracts</w:t>
+            </w:r>
+            <w:proofErr w:type="spellEnd"/>
+            <w:r>
+              <w:rPr>
+                <w:rFonts w:ascii="Times New Roman" w:hAnsi="Times New Roman" w:cs="Times New Roman"/>
+                <w:sz w:val="24"/>
+                <w:szCs w:val="24"/>
+              </w:rPr>
+              <w:t xml:space="preserve"> and High Salaries go at Online Offers.</w:t>
+            </w:r>
           </w:p>
         </w:tc>
         <w:tc>
@@ -504,6 +550,14 @@
                 <w:szCs w:val="24"/>
               </w:rPr>
             </w:pPr>
+            <w:r>
+              <w:rPr>
+                <w:rFonts w:ascii="Times New Roman" w:hAnsi="Times New Roman" w:cs="Times New Roman"/>
+                <w:sz w:val="24"/>
+                <w:szCs w:val="24"/>
+              </w:rPr>
+              <w:t>Education, Position, Years at Company.</w:t>
+            </w:r>
           </w:p>
         </w:tc>
       </w:tr>
@@ -511,16 +565,26 @@
         <w:tc>
           <w:tcPr>
             <w:tcW w:w="715" w:type="dxa"/>
-          </w:tcPr>
-          <w:p>
-            <w:pPr>
-              <w:spacing w:line="360" w:lineRule="auto"/>
-              <w:rPr>
-                <w:rFonts w:ascii="Times New Roman" w:hAnsi="Times New Roman" w:cs="Times New Roman"/>
-                <w:sz w:val="24"/>
-                <w:szCs w:val="24"/>
-              </w:rPr>
-            </w:pPr>
+            <w:vAlign w:val="center"/>
+          </w:tcPr>
+          <w:p>
+            <w:pPr>
+              <w:spacing w:line="360" w:lineRule="auto"/>
+              <w:jc w:val="center"/>
+              <w:rPr>
+                <w:rFonts w:ascii="Times New Roman" w:hAnsi="Times New Roman" w:cs="Times New Roman"/>
+                <w:sz w:val="24"/>
+                <w:szCs w:val="24"/>
+              </w:rPr>
+            </w:pPr>
+            <w:r>
+              <w:rPr>
+                <w:rFonts w:ascii="Times New Roman" w:hAnsi="Times New Roman" w:cs="Times New Roman"/>
+                <w:sz w:val="24"/>
+                <w:szCs w:val="24"/>
+              </w:rPr>
+              <w:t>6.</w:t>
+            </w:r>
           </w:p>
         </w:tc>
         <w:tc>
@@ -536,6 +600,14 @@
                 <w:szCs w:val="24"/>
               </w:rPr>
             </w:pPr>
+            <w:r>
+              <w:rPr>
+                <w:rFonts w:ascii="Times New Roman" w:hAnsi="Times New Roman" w:cs="Times New Roman"/>
+                <w:sz w:val="24"/>
+                <w:szCs w:val="24"/>
+              </w:rPr>
+              <w:t>Are US Teacher Salaries Competitive? Accounting for Geography and The Retransformation Bias in Logarithmic Regressions.</w:t>
+            </w:r>
           </w:p>
         </w:tc>
         <w:tc>
@@ -551,6 +623,32 @@
                 <w:szCs w:val="24"/>
               </w:rPr>
             </w:pPr>
+            <w:r>
+              <w:rPr>
+                <w:rFonts w:ascii="Times New Roman" w:hAnsi="Times New Roman" w:cs="Times New Roman"/>
+                <w:sz w:val="24"/>
+                <w:szCs w:val="24"/>
+              </w:rPr>
+              <w:t xml:space="preserve">Educational, Age, Gender, </w:t>
+            </w:r>
+            <w:proofErr w:type="gramStart"/>
+            <w:r>
+              <w:rPr>
+                <w:rFonts w:ascii="Times New Roman" w:hAnsi="Times New Roman" w:cs="Times New Roman"/>
+                <w:sz w:val="24"/>
+                <w:szCs w:val="24"/>
+              </w:rPr>
+              <w:t>Married</w:t>
+            </w:r>
+            <w:proofErr w:type="gramEnd"/>
+            <w:r>
+              <w:rPr>
+                <w:rFonts w:ascii="Times New Roman" w:hAnsi="Times New Roman" w:cs="Times New Roman"/>
+                <w:sz w:val="24"/>
+                <w:szCs w:val="24"/>
+              </w:rPr>
+              <w:t xml:space="preserve"> (Status), Foreign Born, US Citizen, Hispanic, Black, Other Race, Widowed-Divorced-Sep, Lives in an MSA, Lives in a Large MSA, Labor Supply.</w:t>
+            </w:r>
           </w:p>
         </w:tc>
       </w:tr>
@@ -558,16 +656,26 @@
         <w:tc>
           <w:tcPr>
             <w:tcW w:w="715" w:type="dxa"/>
-          </w:tcPr>
-          <w:p>
-            <w:pPr>
-              <w:spacing w:line="360" w:lineRule="auto"/>
-              <w:rPr>
-                <w:rFonts w:ascii="Times New Roman" w:hAnsi="Times New Roman" w:cs="Times New Roman"/>
-                <w:sz w:val="24"/>
-                <w:szCs w:val="24"/>
-              </w:rPr>
-            </w:pPr>
+            <w:vAlign w:val="center"/>
+          </w:tcPr>
+          <w:p>
+            <w:pPr>
+              <w:spacing w:line="360" w:lineRule="auto"/>
+              <w:jc w:val="center"/>
+              <w:rPr>
+                <w:rFonts w:ascii="Times New Roman" w:hAnsi="Times New Roman" w:cs="Times New Roman"/>
+                <w:sz w:val="24"/>
+                <w:szCs w:val="24"/>
+              </w:rPr>
+            </w:pPr>
+            <w:r>
+              <w:rPr>
+                <w:rFonts w:ascii="Times New Roman" w:hAnsi="Times New Roman" w:cs="Times New Roman"/>
+                <w:sz w:val="24"/>
+                <w:szCs w:val="24"/>
+              </w:rPr>
+              <w:t>7.</w:t>
+            </w:r>
           </w:p>
         </w:tc>
         <w:tc>
@@ -583,6 +691,32 @@
                 <w:szCs w:val="24"/>
               </w:rPr>
             </w:pPr>
+            <w:r>
+              <w:rPr>
+                <w:rFonts w:ascii="Times New Roman" w:hAnsi="Times New Roman" w:cs="Times New Roman"/>
+                <w:sz w:val="24"/>
+                <w:szCs w:val="24"/>
+              </w:rPr>
+              <w:t xml:space="preserve">Teacher Salaries and Teacher </w:t>
+            </w:r>
+            <w:proofErr w:type="gramStart"/>
+            <w:r>
+              <w:rPr>
+                <w:rFonts w:ascii="Times New Roman" w:hAnsi="Times New Roman" w:cs="Times New Roman"/>
+                <w:sz w:val="24"/>
+                <w:szCs w:val="24"/>
+              </w:rPr>
+              <w:t>Aptitude :</w:t>
+            </w:r>
+            <w:proofErr w:type="gramEnd"/>
+            <w:r>
+              <w:rPr>
+                <w:rFonts w:ascii="Times New Roman" w:hAnsi="Times New Roman" w:cs="Times New Roman"/>
+                <w:sz w:val="24"/>
+                <w:szCs w:val="24"/>
+              </w:rPr>
+              <w:t xml:space="preserve"> An Analysis using Quantile Regressions.</w:t>
+            </w:r>
           </w:p>
         </w:tc>
         <w:tc>
@@ -597,6 +731,1800 @@
                 <w:sz w:val="24"/>
                 <w:szCs w:val="24"/>
               </w:rPr>
+            </w:pPr>
+            <w:r>
+              <w:rPr>
+                <w:rFonts w:ascii="Times New Roman" w:hAnsi="Times New Roman" w:cs="Times New Roman"/>
+                <w:sz w:val="24"/>
+                <w:szCs w:val="24"/>
+              </w:rPr>
+              <w:t xml:space="preserve">Gender, </w:t>
+            </w:r>
+            <w:proofErr w:type="spellStart"/>
+            <w:r>
+              <w:rPr>
+                <w:rFonts w:ascii="Times New Roman" w:hAnsi="Times New Roman" w:cs="Times New Roman"/>
+                <w:sz w:val="24"/>
+                <w:szCs w:val="24"/>
+              </w:rPr>
+              <w:t>Years Experience</w:t>
+            </w:r>
+            <w:proofErr w:type="spellEnd"/>
+            <w:r>
+              <w:rPr>
+                <w:rFonts w:ascii="Times New Roman" w:hAnsi="Times New Roman" w:cs="Times New Roman"/>
+                <w:sz w:val="24"/>
+                <w:szCs w:val="24"/>
+              </w:rPr>
+              <w:t>, Education, Age, Job Level, Region.</w:t>
+            </w:r>
+          </w:p>
+        </w:tc>
+      </w:tr>
+      <w:tr>
+        <w:tc>
+          <w:tcPr>
+            <w:tcW w:w="715" w:type="dxa"/>
+            <w:vAlign w:val="center"/>
+          </w:tcPr>
+          <w:p>
+            <w:pPr>
+              <w:spacing w:line="360" w:lineRule="auto"/>
+              <w:jc w:val="center"/>
+              <w:rPr>
+                <w:rFonts w:ascii="Times New Roman" w:hAnsi="Times New Roman" w:cs="Times New Roman"/>
+                <w:sz w:val="24"/>
+                <w:szCs w:val="24"/>
+              </w:rPr>
+            </w:pPr>
+            <w:r>
+              <w:rPr>
+                <w:rFonts w:ascii="Times New Roman" w:hAnsi="Times New Roman" w:cs="Times New Roman"/>
+                <w:sz w:val="24"/>
+                <w:szCs w:val="24"/>
+              </w:rPr>
+              <w:t>8.</w:t>
+            </w:r>
+          </w:p>
+        </w:tc>
+        <w:tc>
+          <w:tcPr>
+            <w:tcW w:w="4050" w:type="dxa"/>
+          </w:tcPr>
+          <w:p>
+            <w:pPr>
+              <w:spacing w:line="360" w:lineRule="auto"/>
+              <w:rPr>
+                <w:rFonts w:ascii="Times New Roman" w:hAnsi="Times New Roman" w:cs="Times New Roman"/>
+                <w:sz w:val="24"/>
+                <w:szCs w:val="24"/>
+              </w:rPr>
+            </w:pPr>
+            <w:proofErr w:type="spellStart"/>
+            <w:r>
+              <w:rPr>
+                <w:rFonts w:ascii="Times New Roman" w:hAnsi="Times New Roman" w:cs="Times New Roman"/>
+                <w:sz w:val="24"/>
+                <w:szCs w:val="24"/>
+              </w:rPr>
+              <w:t>Prediksi</w:t>
+            </w:r>
+            <w:proofErr w:type="spellEnd"/>
+            <w:r>
+              <w:rPr>
+                <w:rFonts w:ascii="Times New Roman" w:hAnsi="Times New Roman" w:cs="Times New Roman"/>
+                <w:sz w:val="24"/>
+                <w:szCs w:val="24"/>
+              </w:rPr>
+              <w:t xml:space="preserve"> </w:t>
+            </w:r>
+            <w:proofErr w:type="spellStart"/>
+            <w:r>
+              <w:rPr>
+                <w:rFonts w:ascii="Times New Roman" w:hAnsi="Times New Roman" w:cs="Times New Roman"/>
+                <w:sz w:val="24"/>
+                <w:szCs w:val="24"/>
+              </w:rPr>
+              <w:t>Gaji</w:t>
+            </w:r>
+            <w:proofErr w:type="spellEnd"/>
+            <w:r>
+              <w:rPr>
+                <w:rFonts w:ascii="Times New Roman" w:hAnsi="Times New Roman" w:cs="Times New Roman"/>
+                <w:sz w:val="24"/>
+                <w:szCs w:val="24"/>
+              </w:rPr>
+              <w:t xml:space="preserve"> </w:t>
+            </w:r>
+            <w:proofErr w:type="spellStart"/>
+            <w:r>
+              <w:rPr>
+                <w:rFonts w:ascii="Times New Roman" w:hAnsi="Times New Roman" w:cs="Times New Roman"/>
+                <w:sz w:val="24"/>
+                <w:szCs w:val="24"/>
+              </w:rPr>
+              <w:t>Berdasarkan</w:t>
+            </w:r>
+            <w:proofErr w:type="spellEnd"/>
+            <w:r>
+              <w:rPr>
+                <w:rFonts w:ascii="Times New Roman" w:hAnsi="Times New Roman" w:cs="Times New Roman"/>
+                <w:sz w:val="24"/>
+                <w:szCs w:val="24"/>
+              </w:rPr>
+              <w:t xml:space="preserve"> </w:t>
+            </w:r>
+            <w:proofErr w:type="spellStart"/>
+            <w:r>
+              <w:rPr>
+                <w:rFonts w:ascii="Times New Roman" w:hAnsi="Times New Roman" w:cs="Times New Roman"/>
+                <w:sz w:val="24"/>
+                <w:szCs w:val="24"/>
+              </w:rPr>
+              <w:t>Pengalaman</w:t>
+            </w:r>
+            <w:proofErr w:type="spellEnd"/>
+            <w:r>
+              <w:rPr>
+                <w:rFonts w:ascii="Times New Roman" w:hAnsi="Times New Roman" w:cs="Times New Roman"/>
+                <w:sz w:val="24"/>
+                <w:szCs w:val="24"/>
+              </w:rPr>
+              <w:t xml:space="preserve"> </w:t>
+            </w:r>
+            <w:proofErr w:type="spellStart"/>
+            <w:r>
+              <w:rPr>
+                <w:rFonts w:ascii="Times New Roman" w:hAnsi="Times New Roman" w:cs="Times New Roman"/>
+                <w:sz w:val="24"/>
+                <w:szCs w:val="24"/>
+              </w:rPr>
+              <w:t>Bekerja</w:t>
+            </w:r>
+            <w:proofErr w:type="spellEnd"/>
+            <w:r>
+              <w:rPr>
+                <w:rFonts w:ascii="Times New Roman" w:hAnsi="Times New Roman" w:cs="Times New Roman"/>
+                <w:sz w:val="24"/>
+                <w:szCs w:val="24"/>
+              </w:rPr>
+              <w:t xml:space="preserve"> </w:t>
+            </w:r>
+            <w:proofErr w:type="spellStart"/>
+            <w:r>
+              <w:rPr>
+                <w:rFonts w:ascii="Times New Roman" w:hAnsi="Times New Roman" w:cs="Times New Roman"/>
+                <w:sz w:val="24"/>
+                <w:szCs w:val="24"/>
+              </w:rPr>
+              <w:t>menggunakan</w:t>
+            </w:r>
+            <w:proofErr w:type="spellEnd"/>
+            <w:r>
+              <w:rPr>
+                <w:rFonts w:ascii="Times New Roman" w:hAnsi="Times New Roman" w:cs="Times New Roman"/>
+                <w:sz w:val="24"/>
+                <w:szCs w:val="24"/>
+              </w:rPr>
+              <w:t xml:space="preserve"> </w:t>
+            </w:r>
+            <w:proofErr w:type="spellStart"/>
+            <w:r>
+              <w:rPr>
+                <w:rFonts w:ascii="Times New Roman" w:hAnsi="Times New Roman" w:cs="Times New Roman"/>
+                <w:sz w:val="24"/>
+                <w:szCs w:val="24"/>
+              </w:rPr>
+              <w:t>Metode</w:t>
+            </w:r>
+            <w:proofErr w:type="spellEnd"/>
+            <w:r>
+              <w:rPr>
+                <w:rFonts w:ascii="Times New Roman" w:hAnsi="Times New Roman" w:cs="Times New Roman"/>
+                <w:sz w:val="24"/>
+                <w:szCs w:val="24"/>
+              </w:rPr>
+              <w:t xml:space="preserve"> </w:t>
+            </w:r>
+            <w:proofErr w:type="spellStart"/>
+            <w:r>
+              <w:rPr>
+                <w:rFonts w:ascii="Times New Roman" w:hAnsi="Times New Roman" w:cs="Times New Roman"/>
+                <w:sz w:val="24"/>
+                <w:szCs w:val="24"/>
+              </w:rPr>
+              <w:t>Regresi</w:t>
+            </w:r>
+            <w:proofErr w:type="spellEnd"/>
+            <w:r>
+              <w:rPr>
+                <w:rFonts w:ascii="Times New Roman" w:hAnsi="Times New Roman" w:cs="Times New Roman"/>
+                <w:sz w:val="24"/>
+                <w:szCs w:val="24"/>
+              </w:rPr>
+              <w:t xml:space="preserve"> Linear.</w:t>
+            </w:r>
+          </w:p>
+        </w:tc>
+        <w:tc>
+          <w:tcPr>
+            <w:tcW w:w="4585" w:type="dxa"/>
+          </w:tcPr>
+          <w:p>
+            <w:pPr>
+              <w:spacing w:line="360" w:lineRule="auto"/>
+              <w:rPr>
+                <w:rFonts w:ascii="Times New Roman" w:hAnsi="Times New Roman" w:cs="Times New Roman"/>
+                <w:sz w:val="24"/>
+                <w:szCs w:val="24"/>
+              </w:rPr>
+            </w:pPr>
+            <w:proofErr w:type="spellStart"/>
+            <w:r>
+              <w:rPr>
+                <w:rFonts w:ascii="Times New Roman" w:hAnsi="Times New Roman" w:cs="Times New Roman"/>
+                <w:sz w:val="24"/>
+                <w:szCs w:val="24"/>
+              </w:rPr>
+              <w:t>Pengalaman</w:t>
+            </w:r>
+            <w:proofErr w:type="spellEnd"/>
+            <w:r>
+              <w:rPr>
+                <w:rFonts w:ascii="Times New Roman" w:hAnsi="Times New Roman" w:cs="Times New Roman"/>
+                <w:sz w:val="24"/>
+                <w:szCs w:val="24"/>
+              </w:rPr>
+              <w:t xml:space="preserve"> </w:t>
+            </w:r>
+            <w:proofErr w:type="spellStart"/>
+            <w:r>
+              <w:rPr>
+                <w:rFonts w:ascii="Times New Roman" w:hAnsi="Times New Roman" w:cs="Times New Roman"/>
+                <w:sz w:val="24"/>
+                <w:szCs w:val="24"/>
+              </w:rPr>
+              <w:t>Kerja</w:t>
+            </w:r>
+            <w:proofErr w:type="spellEnd"/>
+            <w:r>
+              <w:rPr>
+                <w:rFonts w:ascii="Times New Roman" w:hAnsi="Times New Roman" w:cs="Times New Roman"/>
+                <w:sz w:val="24"/>
+                <w:szCs w:val="24"/>
+              </w:rPr>
+              <w:t xml:space="preserve"> (</w:t>
+            </w:r>
+            <w:proofErr w:type="spellStart"/>
+            <w:r>
+              <w:rPr>
+                <w:rFonts w:ascii="Times New Roman" w:hAnsi="Times New Roman" w:cs="Times New Roman"/>
+                <w:sz w:val="24"/>
+                <w:szCs w:val="24"/>
+              </w:rPr>
+              <w:t>Years Experience</w:t>
+            </w:r>
+            <w:proofErr w:type="spellEnd"/>
+            <w:r>
+              <w:rPr>
+                <w:rFonts w:ascii="Times New Roman" w:hAnsi="Times New Roman" w:cs="Times New Roman"/>
+                <w:sz w:val="24"/>
+                <w:szCs w:val="24"/>
+              </w:rPr>
+              <w:t>)</w:t>
+            </w:r>
+            <w:r>
+              <w:rPr>
+                <w:rFonts w:ascii="Times New Roman" w:hAnsi="Times New Roman" w:cs="Times New Roman"/>
+                <w:sz w:val="24"/>
+                <w:szCs w:val="24"/>
+              </w:rPr>
+              <w:t xml:space="preserve">, </w:t>
+            </w:r>
+            <w:proofErr w:type="spellStart"/>
+            <w:r>
+              <w:rPr>
+                <w:rFonts w:ascii="Times New Roman" w:hAnsi="Times New Roman" w:cs="Times New Roman"/>
+                <w:sz w:val="24"/>
+                <w:szCs w:val="24"/>
+              </w:rPr>
+              <w:t>Gaji</w:t>
+            </w:r>
+            <w:proofErr w:type="spellEnd"/>
+            <w:r>
+              <w:rPr>
+                <w:rFonts w:ascii="Times New Roman" w:hAnsi="Times New Roman" w:cs="Times New Roman"/>
+                <w:sz w:val="24"/>
+                <w:szCs w:val="24"/>
+              </w:rPr>
+              <w:t xml:space="preserve"> (Salary)</w:t>
+            </w:r>
+            <w:r>
+              <w:rPr>
+                <w:rFonts w:ascii="Times New Roman" w:hAnsi="Times New Roman" w:cs="Times New Roman"/>
+                <w:sz w:val="24"/>
+                <w:szCs w:val="24"/>
+              </w:rPr>
+              <w:t>.</w:t>
+            </w:r>
+          </w:p>
+        </w:tc>
+      </w:tr>
+      <w:tr>
+        <w:tc>
+          <w:tcPr>
+            <w:tcW w:w="715" w:type="dxa"/>
+            <w:vAlign w:val="center"/>
+          </w:tcPr>
+          <w:p>
+            <w:pPr>
+              <w:spacing w:line="360" w:lineRule="auto"/>
+              <w:jc w:val="center"/>
+              <w:rPr>
+                <w:rFonts w:ascii="Times New Roman" w:hAnsi="Times New Roman" w:cs="Times New Roman"/>
+                <w:sz w:val="24"/>
+                <w:szCs w:val="24"/>
+              </w:rPr>
+            </w:pPr>
+            <w:r>
+              <w:rPr>
+                <w:rFonts w:ascii="Times New Roman" w:hAnsi="Times New Roman" w:cs="Times New Roman"/>
+                <w:sz w:val="24"/>
+                <w:szCs w:val="24"/>
+              </w:rPr>
+              <w:t>9.</w:t>
+            </w:r>
+          </w:p>
+        </w:tc>
+        <w:tc>
+          <w:tcPr>
+            <w:tcW w:w="4050" w:type="dxa"/>
+          </w:tcPr>
+          <w:p>
+            <w:pPr>
+              <w:spacing w:line="360" w:lineRule="auto"/>
+              <w:rPr>
+                <w:rFonts w:ascii="Times New Roman" w:hAnsi="Times New Roman" w:cs="Times New Roman"/>
+                <w:sz w:val="24"/>
+                <w:szCs w:val="24"/>
+              </w:rPr>
+            </w:pPr>
+            <w:proofErr w:type="spellStart"/>
+            <w:r>
+              <w:rPr>
+                <w:rFonts w:ascii="Times New Roman" w:hAnsi="Times New Roman" w:cs="Times New Roman"/>
+                <w:sz w:val="24"/>
+                <w:szCs w:val="24"/>
+              </w:rPr>
+              <w:t>Analisis</w:t>
+            </w:r>
+            <w:proofErr w:type="spellEnd"/>
+            <w:r>
+              <w:rPr>
+                <w:rFonts w:ascii="Times New Roman" w:hAnsi="Times New Roman" w:cs="Times New Roman"/>
+                <w:sz w:val="24"/>
+                <w:szCs w:val="24"/>
+              </w:rPr>
+              <w:t xml:space="preserve"> dan </w:t>
+            </w:r>
+            <w:proofErr w:type="spellStart"/>
+            <w:r>
+              <w:rPr>
+                <w:rFonts w:ascii="Times New Roman" w:hAnsi="Times New Roman" w:cs="Times New Roman"/>
+                <w:sz w:val="24"/>
+                <w:szCs w:val="24"/>
+              </w:rPr>
+              <w:t>Penerapan</w:t>
+            </w:r>
+            <w:proofErr w:type="spellEnd"/>
+            <w:r>
+              <w:rPr>
+                <w:rFonts w:ascii="Times New Roman" w:hAnsi="Times New Roman" w:cs="Times New Roman"/>
+                <w:sz w:val="24"/>
+                <w:szCs w:val="24"/>
+              </w:rPr>
+              <w:t xml:space="preserve"> Data Mining </w:t>
+            </w:r>
+            <w:proofErr w:type="spellStart"/>
+            <w:r>
+              <w:rPr>
+                <w:rFonts w:ascii="Times New Roman" w:hAnsi="Times New Roman" w:cs="Times New Roman"/>
+                <w:sz w:val="24"/>
+                <w:szCs w:val="24"/>
+              </w:rPr>
+              <w:t>untuk</w:t>
+            </w:r>
+            <w:proofErr w:type="spellEnd"/>
+            <w:r>
+              <w:rPr>
+                <w:rFonts w:ascii="Times New Roman" w:hAnsi="Times New Roman" w:cs="Times New Roman"/>
+                <w:sz w:val="24"/>
+                <w:szCs w:val="24"/>
+              </w:rPr>
+              <w:t xml:space="preserve"> </w:t>
+            </w:r>
+            <w:proofErr w:type="spellStart"/>
+            <w:r>
+              <w:rPr>
+                <w:rFonts w:ascii="Times New Roman" w:hAnsi="Times New Roman" w:cs="Times New Roman"/>
+                <w:sz w:val="24"/>
+                <w:szCs w:val="24"/>
+              </w:rPr>
+              <w:t>menentukan</w:t>
+            </w:r>
+            <w:proofErr w:type="spellEnd"/>
+            <w:r>
+              <w:rPr>
+                <w:rFonts w:ascii="Times New Roman" w:hAnsi="Times New Roman" w:cs="Times New Roman"/>
+                <w:sz w:val="24"/>
+                <w:szCs w:val="24"/>
+              </w:rPr>
+              <w:t xml:space="preserve"> </w:t>
+            </w:r>
+            <w:proofErr w:type="spellStart"/>
+            <w:r>
+              <w:rPr>
+                <w:rFonts w:ascii="Times New Roman" w:hAnsi="Times New Roman" w:cs="Times New Roman"/>
+                <w:sz w:val="24"/>
+                <w:szCs w:val="24"/>
+              </w:rPr>
+              <w:t>Gaji</w:t>
+            </w:r>
+            <w:proofErr w:type="spellEnd"/>
+            <w:r>
+              <w:rPr>
+                <w:rFonts w:ascii="Times New Roman" w:hAnsi="Times New Roman" w:cs="Times New Roman"/>
+                <w:sz w:val="24"/>
+                <w:szCs w:val="24"/>
+              </w:rPr>
+              <w:t xml:space="preserve"> </w:t>
+            </w:r>
+            <w:proofErr w:type="spellStart"/>
+            <w:r>
+              <w:rPr>
+                <w:rFonts w:ascii="Times New Roman" w:hAnsi="Times New Roman" w:cs="Times New Roman"/>
+                <w:sz w:val="24"/>
+                <w:szCs w:val="24"/>
+              </w:rPr>
+              <w:t>Karyawan</w:t>
+            </w:r>
+            <w:proofErr w:type="spellEnd"/>
+            <w:r>
+              <w:rPr>
+                <w:rFonts w:ascii="Times New Roman" w:hAnsi="Times New Roman" w:cs="Times New Roman"/>
+                <w:sz w:val="24"/>
+                <w:szCs w:val="24"/>
+              </w:rPr>
+              <w:t xml:space="preserve"> </w:t>
+            </w:r>
+            <w:proofErr w:type="spellStart"/>
+            <w:r>
+              <w:rPr>
+                <w:rFonts w:ascii="Times New Roman" w:hAnsi="Times New Roman" w:cs="Times New Roman"/>
+                <w:sz w:val="24"/>
+                <w:szCs w:val="24"/>
+              </w:rPr>
+              <w:t>Tetap</w:t>
+            </w:r>
+            <w:proofErr w:type="spellEnd"/>
+            <w:r>
+              <w:rPr>
+                <w:rFonts w:ascii="Times New Roman" w:hAnsi="Times New Roman" w:cs="Times New Roman"/>
+                <w:sz w:val="24"/>
+                <w:szCs w:val="24"/>
+              </w:rPr>
+              <w:t xml:space="preserve"> dan </w:t>
+            </w:r>
+            <w:proofErr w:type="spellStart"/>
+            <w:r>
+              <w:rPr>
+                <w:rFonts w:ascii="Times New Roman" w:hAnsi="Times New Roman" w:cs="Times New Roman"/>
+                <w:sz w:val="24"/>
+                <w:szCs w:val="24"/>
+              </w:rPr>
+              <w:t>Karyawan</w:t>
+            </w:r>
+            <w:proofErr w:type="spellEnd"/>
+            <w:r>
+              <w:rPr>
+                <w:rFonts w:ascii="Times New Roman" w:hAnsi="Times New Roman" w:cs="Times New Roman"/>
+                <w:sz w:val="24"/>
+                <w:szCs w:val="24"/>
+              </w:rPr>
+              <w:t xml:space="preserve"> </w:t>
+            </w:r>
+            <w:proofErr w:type="spellStart"/>
+            <w:r>
+              <w:rPr>
+                <w:rFonts w:ascii="Times New Roman" w:hAnsi="Times New Roman" w:cs="Times New Roman"/>
+                <w:sz w:val="24"/>
+                <w:szCs w:val="24"/>
+              </w:rPr>
+              <w:t>Kontrak</w:t>
+            </w:r>
+            <w:proofErr w:type="spellEnd"/>
+            <w:r>
+              <w:rPr>
+                <w:rFonts w:ascii="Times New Roman" w:hAnsi="Times New Roman" w:cs="Times New Roman"/>
+                <w:sz w:val="24"/>
+                <w:szCs w:val="24"/>
+              </w:rPr>
+              <w:t xml:space="preserve"> </w:t>
+            </w:r>
+            <w:proofErr w:type="spellStart"/>
+            <w:r>
+              <w:rPr>
+                <w:rFonts w:ascii="Times New Roman" w:hAnsi="Times New Roman" w:cs="Times New Roman"/>
+                <w:sz w:val="24"/>
+                <w:szCs w:val="24"/>
+              </w:rPr>
+              <w:lastRenderedPageBreak/>
+              <w:t>menggunakan</w:t>
+            </w:r>
+            <w:proofErr w:type="spellEnd"/>
+            <w:r>
+              <w:rPr>
+                <w:rFonts w:ascii="Times New Roman" w:hAnsi="Times New Roman" w:cs="Times New Roman"/>
+                <w:sz w:val="24"/>
+                <w:szCs w:val="24"/>
+              </w:rPr>
+              <w:t xml:space="preserve"> </w:t>
+            </w:r>
+            <w:proofErr w:type="spellStart"/>
+            <w:r>
+              <w:rPr>
+                <w:rFonts w:ascii="Times New Roman" w:hAnsi="Times New Roman" w:cs="Times New Roman"/>
+                <w:sz w:val="24"/>
+                <w:szCs w:val="24"/>
+              </w:rPr>
+              <w:t>Algoritma</w:t>
+            </w:r>
+            <w:proofErr w:type="spellEnd"/>
+            <w:r>
+              <w:rPr>
+                <w:rFonts w:ascii="Times New Roman" w:hAnsi="Times New Roman" w:cs="Times New Roman"/>
+                <w:sz w:val="24"/>
+                <w:szCs w:val="24"/>
+              </w:rPr>
+              <w:t xml:space="preserve"> K-Means Clustering (</w:t>
+            </w:r>
+            <w:proofErr w:type="spellStart"/>
+            <w:r>
+              <w:rPr>
+                <w:rFonts w:ascii="Times New Roman" w:hAnsi="Times New Roman" w:cs="Times New Roman"/>
+                <w:sz w:val="24"/>
+                <w:szCs w:val="24"/>
+              </w:rPr>
+              <w:t>Studi</w:t>
+            </w:r>
+            <w:proofErr w:type="spellEnd"/>
+            <w:r>
+              <w:rPr>
+                <w:rFonts w:ascii="Times New Roman" w:hAnsi="Times New Roman" w:cs="Times New Roman"/>
+                <w:sz w:val="24"/>
+                <w:szCs w:val="24"/>
+              </w:rPr>
+              <w:t xml:space="preserve"> </w:t>
+            </w:r>
+            <w:proofErr w:type="spellStart"/>
+            <w:r>
+              <w:rPr>
+                <w:rFonts w:ascii="Times New Roman" w:hAnsi="Times New Roman" w:cs="Times New Roman"/>
+                <w:sz w:val="24"/>
+                <w:szCs w:val="24"/>
+              </w:rPr>
+              <w:t>Kasus</w:t>
+            </w:r>
+            <w:proofErr w:type="spellEnd"/>
+            <w:r>
+              <w:rPr>
+                <w:rFonts w:ascii="Times New Roman" w:hAnsi="Times New Roman" w:cs="Times New Roman"/>
+                <w:sz w:val="24"/>
+                <w:szCs w:val="24"/>
+              </w:rPr>
+              <w:t xml:space="preserve"> di PT </w:t>
+            </w:r>
+            <w:proofErr w:type="spellStart"/>
+            <w:r>
+              <w:rPr>
+                <w:rFonts w:ascii="Times New Roman" w:hAnsi="Times New Roman" w:cs="Times New Roman"/>
+                <w:sz w:val="24"/>
+                <w:szCs w:val="24"/>
+              </w:rPr>
+              <w:t>Indomex</w:t>
+            </w:r>
+            <w:proofErr w:type="spellEnd"/>
+            <w:r>
+              <w:rPr>
+                <w:rFonts w:ascii="Times New Roman" w:hAnsi="Times New Roman" w:cs="Times New Roman"/>
+                <w:sz w:val="24"/>
+                <w:szCs w:val="24"/>
+              </w:rPr>
+              <w:t xml:space="preserve"> </w:t>
+            </w:r>
+            <w:proofErr w:type="spellStart"/>
+            <w:r>
+              <w:rPr>
+                <w:rFonts w:ascii="Times New Roman" w:hAnsi="Times New Roman" w:cs="Times New Roman"/>
+                <w:sz w:val="24"/>
+                <w:szCs w:val="24"/>
+              </w:rPr>
+              <w:t>Dwijaya</w:t>
+            </w:r>
+            <w:proofErr w:type="spellEnd"/>
+            <w:r>
+              <w:rPr>
+                <w:rFonts w:ascii="Times New Roman" w:hAnsi="Times New Roman" w:cs="Times New Roman"/>
+                <w:sz w:val="24"/>
+                <w:szCs w:val="24"/>
+              </w:rPr>
+              <w:t xml:space="preserve"> Lestari).</w:t>
+            </w:r>
+          </w:p>
+        </w:tc>
+        <w:tc>
+          <w:tcPr>
+            <w:tcW w:w="4585" w:type="dxa"/>
+          </w:tcPr>
+          <w:p>
+            <w:pPr>
+              <w:spacing w:line="360" w:lineRule="auto"/>
+              <w:rPr>
+                <w:rFonts w:ascii="Times New Roman" w:hAnsi="Times New Roman" w:cs="Times New Roman"/>
+                <w:sz w:val="24"/>
+                <w:szCs w:val="24"/>
+              </w:rPr>
+            </w:pPr>
+            <w:r>
+              <w:rPr>
+                <w:rFonts w:ascii="Times New Roman" w:hAnsi="Times New Roman" w:cs="Times New Roman"/>
+                <w:sz w:val="24"/>
+                <w:szCs w:val="24"/>
+              </w:rPr>
+              <w:lastRenderedPageBreak/>
+              <w:t xml:space="preserve">Bagian (Job Level), Status, </w:t>
+            </w:r>
+            <w:proofErr w:type="spellStart"/>
+            <w:r>
+              <w:rPr>
+                <w:rFonts w:ascii="Times New Roman" w:hAnsi="Times New Roman" w:cs="Times New Roman"/>
+                <w:sz w:val="24"/>
+                <w:szCs w:val="24"/>
+              </w:rPr>
+              <w:t>Gaji</w:t>
+            </w:r>
+            <w:proofErr w:type="spellEnd"/>
+            <w:r>
+              <w:rPr>
+                <w:rFonts w:ascii="Times New Roman" w:hAnsi="Times New Roman" w:cs="Times New Roman"/>
+                <w:sz w:val="24"/>
+                <w:szCs w:val="24"/>
+              </w:rPr>
+              <w:t xml:space="preserve"> </w:t>
+            </w:r>
+            <w:proofErr w:type="spellStart"/>
+            <w:r>
+              <w:rPr>
+                <w:rFonts w:ascii="Times New Roman" w:hAnsi="Times New Roman" w:cs="Times New Roman"/>
+                <w:sz w:val="24"/>
+                <w:szCs w:val="24"/>
+              </w:rPr>
+              <w:t>Pokok</w:t>
+            </w:r>
+            <w:proofErr w:type="spellEnd"/>
+            <w:r>
+              <w:rPr>
+                <w:rFonts w:ascii="Times New Roman" w:hAnsi="Times New Roman" w:cs="Times New Roman"/>
+                <w:sz w:val="24"/>
+                <w:szCs w:val="24"/>
+              </w:rPr>
+              <w:t xml:space="preserve"> (Salary)</w:t>
+            </w:r>
+            <w:r>
+              <w:rPr>
+                <w:rFonts w:ascii="Times New Roman" w:hAnsi="Times New Roman" w:cs="Times New Roman"/>
+                <w:sz w:val="24"/>
+                <w:szCs w:val="24"/>
+              </w:rPr>
+              <w:t xml:space="preserve">, </w:t>
+            </w:r>
+            <w:proofErr w:type="spellStart"/>
+            <w:r>
+              <w:rPr>
+                <w:rFonts w:ascii="Times New Roman" w:hAnsi="Times New Roman" w:cs="Times New Roman"/>
+                <w:sz w:val="24"/>
+                <w:szCs w:val="24"/>
+              </w:rPr>
+              <w:t>Jumlah</w:t>
+            </w:r>
+            <w:proofErr w:type="spellEnd"/>
+            <w:r>
+              <w:rPr>
+                <w:rFonts w:ascii="Times New Roman" w:hAnsi="Times New Roman" w:cs="Times New Roman"/>
+                <w:sz w:val="24"/>
+                <w:szCs w:val="24"/>
+              </w:rPr>
+              <w:t xml:space="preserve"> Hari </w:t>
+            </w:r>
+            <w:proofErr w:type="spellStart"/>
+            <w:r>
+              <w:rPr>
+                <w:rFonts w:ascii="Times New Roman" w:hAnsi="Times New Roman" w:cs="Times New Roman"/>
+                <w:sz w:val="24"/>
+                <w:szCs w:val="24"/>
+              </w:rPr>
+              <w:t>Kerja</w:t>
+            </w:r>
+            <w:proofErr w:type="spellEnd"/>
+            <w:r>
+              <w:rPr>
+                <w:rFonts w:ascii="Times New Roman" w:hAnsi="Times New Roman" w:cs="Times New Roman"/>
+                <w:sz w:val="24"/>
+                <w:szCs w:val="24"/>
+              </w:rPr>
+              <w:t xml:space="preserve"> (Time Working)</w:t>
+            </w:r>
+            <w:r>
+              <w:rPr>
+                <w:rFonts w:ascii="Times New Roman" w:hAnsi="Times New Roman" w:cs="Times New Roman"/>
+                <w:sz w:val="24"/>
+                <w:szCs w:val="24"/>
+              </w:rPr>
+              <w:t xml:space="preserve">, Yang </w:t>
+            </w:r>
+            <w:proofErr w:type="spellStart"/>
+            <w:r>
+              <w:rPr>
+                <w:rFonts w:ascii="Times New Roman" w:hAnsi="Times New Roman" w:cs="Times New Roman"/>
+                <w:sz w:val="24"/>
+                <w:szCs w:val="24"/>
+              </w:rPr>
+              <w:t>diterima</w:t>
+            </w:r>
+            <w:proofErr w:type="spellEnd"/>
+            <w:r>
+              <w:rPr>
+                <w:rFonts w:ascii="Times New Roman" w:hAnsi="Times New Roman" w:cs="Times New Roman"/>
+                <w:sz w:val="24"/>
+                <w:szCs w:val="24"/>
+              </w:rPr>
+              <w:t>.</w:t>
+            </w:r>
+          </w:p>
+        </w:tc>
+      </w:tr>
+      <w:tr>
+        <w:tc>
+          <w:tcPr>
+            <w:tcW w:w="715" w:type="dxa"/>
+            <w:vAlign w:val="center"/>
+          </w:tcPr>
+          <w:p>
+            <w:pPr>
+              <w:spacing w:line="360" w:lineRule="auto"/>
+              <w:jc w:val="center"/>
+              <w:rPr>
+                <w:rFonts w:ascii="Times New Roman" w:hAnsi="Times New Roman" w:cs="Times New Roman"/>
+                <w:sz w:val="24"/>
+                <w:szCs w:val="24"/>
+              </w:rPr>
+            </w:pPr>
+            <w:r>
+              <w:rPr>
+                <w:rFonts w:ascii="Times New Roman" w:hAnsi="Times New Roman" w:cs="Times New Roman"/>
+                <w:sz w:val="24"/>
+                <w:szCs w:val="24"/>
+              </w:rPr>
+              <w:t>10.</w:t>
+            </w:r>
+          </w:p>
+        </w:tc>
+        <w:tc>
+          <w:tcPr>
+            <w:tcW w:w="4050" w:type="dxa"/>
+          </w:tcPr>
+          <w:p>
+            <w:pPr>
+              <w:spacing w:line="360" w:lineRule="auto"/>
+              <w:rPr>
+                <w:rFonts w:ascii="Times New Roman" w:hAnsi="Times New Roman" w:cs="Times New Roman"/>
+                <w:sz w:val="24"/>
+                <w:szCs w:val="24"/>
+              </w:rPr>
+            </w:pPr>
+            <w:r>
+              <w:rPr>
+                <w:rFonts w:ascii="Times New Roman" w:hAnsi="Times New Roman" w:cs="Times New Roman"/>
+                <w:sz w:val="24"/>
+                <w:szCs w:val="24"/>
+              </w:rPr>
+              <w:t xml:space="preserve">Could Emotional Intelligence Ability Predict Salary? A Cross-Sectional Study in a </w:t>
+            </w:r>
+            <w:proofErr w:type="spellStart"/>
+            <w:r>
+              <w:rPr>
+                <w:rFonts w:ascii="Times New Roman" w:hAnsi="Times New Roman" w:cs="Times New Roman"/>
+                <w:sz w:val="24"/>
+                <w:szCs w:val="24"/>
+              </w:rPr>
+              <w:t>Multioccupational</w:t>
+            </w:r>
+            <w:proofErr w:type="spellEnd"/>
+            <w:r>
+              <w:rPr>
+                <w:rFonts w:ascii="Times New Roman" w:hAnsi="Times New Roman" w:cs="Times New Roman"/>
+                <w:sz w:val="24"/>
+                <w:szCs w:val="24"/>
+              </w:rPr>
+              <w:t xml:space="preserve"> Sample.</w:t>
+            </w:r>
+          </w:p>
+        </w:tc>
+        <w:tc>
+          <w:tcPr>
+            <w:tcW w:w="4585" w:type="dxa"/>
+          </w:tcPr>
+          <w:p>
+            <w:pPr>
+              <w:spacing w:line="360" w:lineRule="auto"/>
+              <w:rPr>
+                <w:rFonts w:ascii="Times New Roman" w:hAnsi="Times New Roman" w:cs="Times New Roman"/>
+                <w:sz w:val="24"/>
+                <w:szCs w:val="24"/>
+              </w:rPr>
+            </w:pPr>
+            <w:r>
+              <w:rPr>
+                <w:rFonts w:ascii="Times New Roman" w:hAnsi="Times New Roman" w:cs="Times New Roman"/>
+                <w:sz w:val="24"/>
+                <w:szCs w:val="24"/>
+              </w:rPr>
+              <w:t>Age, Gender, Basic Educational, Social Class, Level, Years of Experience, Salary.</w:t>
+            </w:r>
+          </w:p>
+        </w:tc>
+      </w:tr>
+      <w:tr>
+        <w:tc>
+          <w:tcPr>
+            <w:tcW w:w="715" w:type="dxa"/>
+            <w:vAlign w:val="center"/>
+          </w:tcPr>
+          <w:p>
+            <w:pPr>
+              <w:spacing w:line="360" w:lineRule="auto"/>
+              <w:jc w:val="center"/>
+              <w:rPr>
+                <w:rFonts w:ascii="Times New Roman" w:hAnsi="Times New Roman" w:cs="Times New Roman"/>
+                <w:sz w:val="24"/>
+                <w:szCs w:val="24"/>
+              </w:rPr>
+            </w:pPr>
+            <w:r>
+              <w:rPr>
+                <w:rFonts w:ascii="Times New Roman" w:hAnsi="Times New Roman" w:cs="Times New Roman"/>
+                <w:sz w:val="24"/>
+                <w:szCs w:val="24"/>
+              </w:rPr>
+              <w:t>11.</w:t>
+            </w:r>
+          </w:p>
+        </w:tc>
+        <w:tc>
+          <w:tcPr>
+            <w:tcW w:w="4050" w:type="dxa"/>
+          </w:tcPr>
+          <w:p>
+            <w:pPr>
+              <w:spacing w:line="360" w:lineRule="auto"/>
+              <w:rPr>
+                <w:rFonts w:ascii="Times New Roman" w:hAnsi="Times New Roman" w:cs="Times New Roman"/>
+                <w:sz w:val="24"/>
+                <w:szCs w:val="24"/>
+              </w:rPr>
+            </w:pPr>
+            <w:r>
+              <w:rPr>
+                <w:rFonts w:ascii="Times New Roman" w:hAnsi="Times New Roman" w:cs="Times New Roman"/>
+                <w:sz w:val="24"/>
+                <w:szCs w:val="24"/>
+              </w:rPr>
+              <w:t xml:space="preserve">Salary Prediction using Regression </w:t>
+            </w:r>
+            <w:proofErr w:type="spellStart"/>
+            <w:r>
+              <w:rPr>
+                <w:rFonts w:ascii="Times New Roman" w:hAnsi="Times New Roman" w:cs="Times New Roman"/>
+                <w:sz w:val="24"/>
+                <w:szCs w:val="24"/>
+              </w:rPr>
+              <w:t>Teckniques</w:t>
+            </w:r>
+            <w:proofErr w:type="spellEnd"/>
+            <w:r>
+              <w:rPr>
+                <w:rFonts w:ascii="Times New Roman" w:hAnsi="Times New Roman" w:cs="Times New Roman"/>
+                <w:sz w:val="24"/>
+                <w:szCs w:val="24"/>
+              </w:rPr>
+              <w:t>.</w:t>
+            </w:r>
+          </w:p>
+        </w:tc>
+        <w:tc>
+          <w:tcPr>
+            <w:tcW w:w="4585" w:type="dxa"/>
+          </w:tcPr>
+          <w:p>
+            <w:pPr>
+              <w:spacing w:line="360" w:lineRule="auto"/>
+              <w:rPr>
+                <w:rFonts w:ascii="Times New Roman" w:hAnsi="Times New Roman" w:cs="Times New Roman"/>
+                <w:sz w:val="24"/>
+                <w:szCs w:val="24"/>
+              </w:rPr>
+            </w:pPr>
+            <w:r>
+              <w:rPr>
+                <w:rFonts w:ascii="Times New Roman" w:hAnsi="Times New Roman" w:cs="Times New Roman"/>
+                <w:sz w:val="24"/>
+                <w:szCs w:val="24"/>
+              </w:rPr>
+              <w:t>Position, Job Level, Salary.</w:t>
+            </w:r>
+          </w:p>
+        </w:tc>
+      </w:tr>
+      <w:tr>
+        <w:tc>
+          <w:tcPr>
+            <w:tcW w:w="715" w:type="dxa"/>
+            <w:vAlign w:val="center"/>
+          </w:tcPr>
+          <w:p>
+            <w:pPr>
+              <w:spacing w:line="360" w:lineRule="auto"/>
+              <w:jc w:val="center"/>
+              <w:rPr>
+                <w:rFonts w:ascii="Times New Roman" w:hAnsi="Times New Roman" w:cs="Times New Roman"/>
+                <w:sz w:val="24"/>
+                <w:szCs w:val="24"/>
+              </w:rPr>
+            </w:pPr>
+            <w:r>
+              <w:rPr>
+                <w:rFonts w:ascii="Times New Roman" w:hAnsi="Times New Roman" w:cs="Times New Roman"/>
+                <w:sz w:val="24"/>
+                <w:szCs w:val="24"/>
+              </w:rPr>
+              <w:t>12.</w:t>
+            </w:r>
+          </w:p>
+        </w:tc>
+        <w:tc>
+          <w:tcPr>
+            <w:tcW w:w="4050" w:type="dxa"/>
+          </w:tcPr>
+          <w:p>
+            <w:pPr>
+              <w:spacing w:line="360" w:lineRule="auto"/>
+              <w:rPr>
+                <w:rFonts w:ascii="Times New Roman" w:hAnsi="Times New Roman" w:cs="Times New Roman"/>
+                <w:sz w:val="24"/>
+                <w:szCs w:val="24"/>
+              </w:rPr>
+            </w:pPr>
+            <w:r>
+              <w:rPr>
+                <w:rFonts w:ascii="Times New Roman" w:hAnsi="Times New Roman" w:cs="Times New Roman"/>
+                <w:sz w:val="24"/>
+                <w:szCs w:val="24"/>
+              </w:rPr>
+              <w:t>Empirical Analysis of Regression Techniques by House Price and Salary Prediction.</w:t>
+            </w:r>
+          </w:p>
+        </w:tc>
+        <w:tc>
+          <w:tcPr>
+            <w:tcW w:w="4585" w:type="dxa"/>
+          </w:tcPr>
+          <w:p>
+            <w:pPr>
+              <w:spacing w:line="360" w:lineRule="auto"/>
+              <w:rPr>
+                <w:rFonts w:ascii="Times New Roman" w:hAnsi="Times New Roman" w:cs="Times New Roman"/>
+                <w:sz w:val="24"/>
+                <w:szCs w:val="24"/>
+              </w:rPr>
+            </w:pPr>
+            <w:r>
+              <w:rPr>
+                <w:rFonts w:ascii="Times New Roman" w:hAnsi="Times New Roman" w:cs="Times New Roman"/>
+                <w:sz w:val="24"/>
+                <w:szCs w:val="24"/>
+              </w:rPr>
+              <w:t>Total Working Years, Lead, Manager, Certification, Salary.</w:t>
+            </w:r>
+          </w:p>
+        </w:tc>
+      </w:tr>
+      <w:tr>
+        <w:tc>
+          <w:tcPr>
+            <w:tcW w:w="715" w:type="dxa"/>
+            <w:vAlign w:val="center"/>
+          </w:tcPr>
+          <w:p>
+            <w:pPr>
+              <w:spacing w:line="360" w:lineRule="auto"/>
+              <w:jc w:val="center"/>
+              <w:rPr>
+                <w:rFonts w:ascii="Times New Roman" w:hAnsi="Times New Roman" w:cs="Times New Roman"/>
+                <w:sz w:val="24"/>
+                <w:szCs w:val="24"/>
+              </w:rPr>
+            </w:pPr>
+            <w:r>
+              <w:rPr>
+                <w:rFonts w:ascii="Times New Roman" w:hAnsi="Times New Roman" w:cs="Times New Roman"/>
+                <w:sz w:val="24"/>
+                <w:szCs w:val="24"/>
+              </w:rPr>
+              <w:t>13.</w:t>
+            </w:r>
+          </w:p>
+        </w:tc>
+        <w:tc>
+          <w:tcPr>
+            <w:tcW w:w="4050" w:type="dxa"/>
+          </w:tcPr>
+          <w:p>
+            <w:pPr>
+              <w:spacing w:line="360" w:lineRule="auto"/>
+              <w:rPr>
+                <w:rFonts w:ascii="Times New Roman" w:hAnsi="Times New Roman" w:cs="Times New Roman"/>
+                <w:sz w:val="24"/>
+                <w:szCs w:val="24"/>
+              </w:rPr>
+            </w:pPr>
+            <w:r>
+              <w:rPr>
+                <w:rFonts w:ascii="Times New Roman" w:hAnsi="Times New Roman" w:cs="Times New Roman"/>
+                <w:sz w:val="24"/>
+                <w:szCs w:val="24"/>
+              </w:rPr>
+              <w:t>A Regression Modelling Technique on Data Mining.</w:t>
+            </w:r>
+          </w:p>
+        </w:tc>
+        <w:tc>
+          <w:tcPr>
+            <w:tcW w:w="4585" w:type="dxa"/>
+          </w:tcPr>
+          <w:p>
+            <w:pPr>
+              <w:spacing w:line="360" w:lineRule="auto"/>
+              <w:rPr>
+                <w:rFonts w:ascii="Times New Roman" w:hAnsi="Times New Roman" w:cs="Times New Roman"/>
+                <w:sz w:val="24"/>
+                <w:szCs w:val="24"/>
+              </w:rPr>
+            </w:pPr>
+            <w:r>
+              <w:rPr>
+                <w:rFonts w:ascii="Times New Roman" w:hAnsi="Times New Roman" w:cs="Times New Roman"/>
+                <w:sz w:val="24"/>
+                <w:szCs w:val="24"/>
+              </w:rPr>
+              <w:t>Years of Experience, Salary.</w:t>
+            </w:r>
+          </w:p>
+        </w:tc>
+      </w:tr>
+      <w:tr>
+        <w:tc>
+          <w:tcPr>
+            <w:tcW w:w="715" w:type="dxa"/>
+            <w:vAlign w:val="center"/>
+          </w:tcPr>
+          <w:p>
+            <w:pPr>
+              <w:spacing w:line="360" w:lineRule="auto"/>
+              <w:jc w:val="center"/>
+              <w:rPr>
+                <w:rFonts w:ascii="Times New Roman" w:hAnsi="Times New Roman" w:cs="Times New Roman"/>
+                <w:sz w:val="24"/>
+                <w:szCs w:val="24"/>
+              </w:rPr>
+            </w:pPr>
+            <w:r>
+              <w:rPr>
+                <w:rFonts w:ascii="Times New Roman" w:hAnsi="Times New Roman" w:cs="Times New Roman"/>
+                <w:sz w:val="24"/>
+                <w:szCs w:val="24"/>
+              </w:rPr>
+              <w:t>14.</w:t>
+            </w:r>
+          </w:p>
+        </w:tc>
+        <w:tc>
+          <w:tcPr>
+            <w:tcW w:w="4050" w:type="dxa"/>
+          </w:tcPr>
+          <w:p>
+            <w:pPr>
+              <w:spacing w:line="360" w:lineRule="auto"/>
+              <w:rPr>
+                <w:rFonts w:ascii="Times New Roman" w:hAnsi="Times New Roman" w:cs="Times New Roman"/>
+                <w:sz w:val="24"/>
+                <w:szCs w:val="24"/>
+              </w:rPr>
+            </w:pPr>
+            <w:r>
+              <w:rPr>
+                <w:rFonts w:ascii="Times New Roman" w:hAnsi="Times New Roman" w:cs="Times New Roman"/>
+                <w:sz w:val="24"/>
+                <w:szCs w:val="24"/>
+              </w:rPr>
+              <w:t xml:space="preserve">Salary Satisfaction as an Antecedent of Job </w:t>
+            </w:r>
+            <w:proofErr w:type="gramStart"/>
+            <w:r>
+              <w:rPr>
+                <w:rFonts w:ascii="Times New Roman" w:hAnsi="Times New Roman" w:cs="Times New Roman"/>
+                <w:sz w:val="24"/>
+                <w:szCs w:val="24"/>
+              </w:rPr>
+              <w:t>Satisfaction :</w:t>
+            </w:r>
+            <w:proofErr w:type="gramEnd"/>
+            <w:r>
+              <w:rPr>
+                <w:rFonts w:ascii="Times New Roman" w:hAnsi="Times New Roman" w:cs="Times New Roman"/>
+                <w:sz w:val="24"/>
+                <w:szCs w:val="24"/>
+              </w:rPr>
+              <w:t xml:space="preserve"> Development of a Regression Model to Determine the Linearity between Salary Satisfaction and Job Satisfaction in a Public and a Private Organization.</w:t>
+            </w:r>
+          </w:p>
+        </w:tc>
+        <w:tc>
+          <w:tcPr>
+            <w:tcW w:w="4585" w:type="dxa"/>
+          </w:tcPr>
+          <w:p>
+            <w:pPr>
+              <w:spacing w:line="360" w:lineRule="auto"/>
+              <w:rPr>
+                <w:rFonts w:ascii="Times New Roman" w:hAnsi="Times New Roman" w:cs="Times New Roman"/>
+                <w:sz w:val="24"/>
+                <w:szCs w:val="24"/>
+              </w:rPr>
+            </w:pPr>
+          </w:p>
+        </w:tc>
+      </w:tr>
+      <w:tr>
+        <w:tc>
+          <w:tcPr>
+            <w:tcW w:w="715" w:type="dxa"/>
+            <w:vAlign w:val="center"/>
+          </w:tcPr>
+          <w:p>
+            <w:pPr>
+              <w:spacing w:line="360" w:lineRule="auto"/>
+              <w:jc w:val="center"/>
+              <w:rPr>
+                <w:rFonts w:ascii="Times New Roman" w:hAnsi="Times New Roman" w:cs="Times New Roman"/>
+                <w:sz w:val="24"/>
+                <w:szCs w:val="24"/>
+              </w:rPr>
+            </w:pPr>
+            <w:r>
+              <w:rPr>
+                <w:rFonts w:ascii="Times New Roman" w:hAnsi="Times New Roman" w:cs="Times New Roman"/>
+                <w:sz w:val="24"/>
+                <w:szCs w:val="24"/>
+              </w:rPr>
+              <w:t>15.</w:t>
+            </w:r>
+          </w:p>
+        </w:tc>
+        <w:tc>
+          <w:tcPr>
+            <w:tcW w:w="4050" w:type="dxa"/>
+          </w:tcPr>
+          <w:p>
+            <w:pPr>
+              <w:spacing w:line="360" w:lineRule="auto"/>
+              <w:rPr>
+                <w:rFonts w:ascii="Times New Roman" w:hAnsi="Times New Roman" w:cs="Times New Roman"/>
+                <w:sz w:val="24"/>
+                <w:szCs w:val="24"/>
+              </w:rPr>
+            </w:pPr>
+          </w:p>
+        </w:tc>
+        <w:tc>
+          <w:tcPr>
+            <w:tcW w:w="4585" w:type="dxa"/>
+          </w:tcPr>
+          <w:p>
+            <w:pPr>
+              <w:spacing w:line="360" w:lineRule="auto"/>
+              <w:rPr>
+                <w:rFonts w:ascii="Times New Roman" w:hAnsi="Times New Roman" w:cs="Times New Roman"/>
+                <w:sz w:val="24"/>
+                <w:szCs w:val="24"/>
+              </w:rPr>
+            </w:pPr>
+          </w:p>
+        </w:tc>
+      </w:tr>
+      <w:tr>
+        <w:tc>
+          <w:tcPr>
+            <w:tcW w:w="715" w:type="dxa"/>
+            <w:vAlign w:val="center"/>
+          </w:tcPr>
+          <w:p>
+            <w:pPr>
+              <w:spacing w:line="360" w:lineRule="auto"/>
+              <w:jc w:val="center"/>
+              <w:rPr>
+                <w:rFonts w:ascii="Times New Roman" w:hAnsi="Times New Roman" w:cs="Times New Roman"/>
+                <w:sz w:val="24"/>
+                <w:szCs w:val="24"/>
+              </w:rPr>
+            </w:pPr>
+            <w:r>
+              <w:rPr>
+                <w:rFonts w:ascii="Times New Roman" w:hAnsi="Times New Roman" w:cs="Times New Roman"/>
+                <w:sz w:val="24"/>
+                <w:szCs w:val="24"/>
+              </w:rPr>
+              <w:t>16.</w:t>
+            </w:r>
+          </w:p>
+        </w:tc>
+        <w:tc>
+          <w:tcPr>
+            <w:tcW w:w="4050" w:type="dxa"/>
+          </w:tcPr>
+          <w:p>
+            <w:pPr>
+              <w:spacing w:line="360" w:lineRule="auto"/>
+              <w:rPr>
+                <w:rFonts w:ascii="Times New Roman" w:hAnsi="Times New Roman" w:cs="Times New Roman"/>
+                <w:sz w:val="24"/>
+                <w:szCs w:val="24"/>
+              </w:rPr>
+            </w:pPr>
+          </w:p>
+        </w:tc>
+        <w:tc>
+          <w:tcPr>
+            <w:tcW w:w="4585" w:type="dxa"/>
+          </w:tcPr>
+          <w:p>
+            <w:pPr>
+              <w:spacing w:line="360" w:lineRule="auto"/>
+              <w:rPr>
+                <w:rFonts w:ascii="Times New Roman" w:hAnsi="Times New Roman" w:cs="Times New Roman"/>
+                <w:sz w:val="24"/>
+                <w:szCs w:val="24"/>
+              </w:rPr>
+            </w:pPr>
+          </w:p>
+        </w:tc>
+      </w:tr>
+      <w:tr>
+        <w:tc>
+          <w:tcPr>
+            <w:tcW w:w="715" w:type="dxa"/>
+            <w:vAlign w:val="center"/>
+          </w:tcPr>
+          <w:p>
+            <w:pPr>
+              <w:spacing w:line="360" w:lineRule="auto"/>
+              <w:jc w:val="center"/>
+              <w:rPr>
+                <w:rFonts w:ascii="Times New Roman" w:hAnsi="Times New Roman" w:cs="Times New Roman"/>
+                <w:sz w:val="24"/>
+                <w:szCs w:val="24"/>
+              </w:rPr>
+            </w:pPr>
+            <w:r>
+              <w:rPr>
+                <w:rFonts w:ascii="Times New Roman" w:hAnsi="Times New Roman" w:cs="Times New Roman"/>
+                <w:sz w:val="24"/>
+                <w:szCs w:val="24"/>
+              </w:rPr>
+              <w:t>17.</w:t>
+            </w:r>
+          </w:p>
+        </w:tc>
+        <w:tc>
+          <w:tcPr>
+            <w:tcW w:w="4050" w:type="dxa"/>
+          </w:tcPr>
+          <w:p>
+            <w:pPr>
+              <w:spacing w:line="360" w:lineRule="auto"/>
+              <w:rPr>
+                <w:rFonts w:ascii="Times New Roman" w:hAnsi="Times New Roman" w:cs="Times New Roman"/>
+                <w:sz w:val="24"/>
+                <w:szCs w:val="24"/>
+              </w:rPr>
+            </w:pPr>
+          </w:p>
+        </w:tc>
+        <w:tc>
+          <w:tcPr>
+            <w:tcW w:w="4585" w:type="dxa"/>
+          </w:tcPr>
+          <w:p>
+            <w:pPr>
+              <w:spacing w:line="360" w:lineRule="auto"/>
+              <w:rPr>
+                <w:rFonts w:ascii="Times New Roman" w:hAnsi="Times New Roman" w:cs="Times New Roman"/>
+                <w:sz w:val="24"/>
+                <w:szCs w:val="24"/>
+              </w:rPr>
+            </w:pPr>
+          </w:p>
+        </w:tc>
+      </w:tr>
+      <w:tr>
+        <w:tc>
+          <w:tcPr>
+            <w:tcW w:w="715" w:type="dxa"/>
+            <w:vAlign w:val="center"/>
+          </w:tcPr>
+          <w:p>
+            <w:pPr>
+              <w:spacing w:line="360" w:lineRule="auto"/>
+              <w:jc w:val="center"/>
+              <w:rPr>
+                <w:rFonts w:ascii="Times New Roman" w:hAnsi="Times New Roman" w:cs="Times New Roman"/>
+                <w:sz w:val="24"/>
+                <w:szCs w:val="24"/>
+              </w:rPr>
+            </w:pPr>
+            <w:r>
+              <w:rPr>
+                <w:rFonts w:ascii="Times New Roman" w:hAnsi="Times New Roman" w:cs="Times New Roman"/>
+                <w:sz w:val="24"/>
+                <w:szCs w:val="24"/>
+              </w:rPr>
+              <w:t>18.</w:t>
+            </w:r>
+          </w:p>
+        </w:tc>
+        <w:tc>
+          <w:tcPr>
+            <w:tcW w:w="4050" w:type="dxa"/>
+          </w:tcPr>
+          <w:p>
+            <w:pPr>
+              <w:spacing w:line="360" w:lineRule="auto"/>
+              <w:rPr>
+                <w:rFonts w:ascii="Times New Roman" w:hAnsi="Times New Roman" w:cs="Times New Roman"/>
+                <w:sz w:val="24"/>
+                <w:szCs w:val="24"/>
+              </w:rPr>
+            </w:pPr>
+          </w:p>
+        </w:tc>
+        <w:tc>
+          <w:tcPr>
+            <w:tcW w:w="4585" w:type="dxa"/>
+          </w:tcPr>
+          <w:p>
+            <w:pPr>
+              <w:spacing w:line="360" w:lineRule="auto"/>
+              <w:rPr>
+                <w:rFonts w:ascii="Times New Roman" w:hAnsi="Times New Roman" w:cs="Times New Roman"/>
+                <w:sz w:val="24"/>
+                <w:szCs w:val="24"/>
+              </w:rPr>
+            </w:pPr>
+          </w:p>
+        </w:tc>
+      </w:tr>
+      <w:tr>
+        <w:tc>
+          <w:tcPr>
+            <w:tcW w:w="715" w:type="dxa"/>
+            <w:vAlign w:val="center"/>
+          </w:tcPr>
+          <w:p>
+            <w:pPr>
+              <w:spacing w:line="360" w:lineRule="auto"/>
+              <w:jc w:val="center"/>
+              <w:rPr>
+                <w:rFonts w:ascii="Times New Roman" w:hAnsi="Times New Roman" w:cs="Times New Roman"/>
+                <w:sz w:val="24"/>
+                <w:szCs w:val="24"/>
+              </w:rPr>
+            </w:pPr>
+            <w:r>
+              <w:rPr>
+                <w:rFonts w:ascii="Times New Roman" w:hAnsi="Times New Roman" w:cs="Times New Roman"/>
+                <w:sz w:val="24"/>
+                <w:szCs w:val="24"/>
+              </w:rPr>
+              <w:t>19.</w:t>
+            </w:r>
+          </w:p>
+        </w:tc>
+        <w:tc>
+          <w:tcPr>
+            <w:tcW w:w="4050" w:type="dxa"/>
+          </w:tcPr>
+          <w:p>
+            <w:pPr>
+              <w:spacing w:line="360" w:lineRule="auto"/>
+              <w:rPr>
+                <w:rFonts w:ascii="Times New Roman" w:hAnsi="Times New Roman" w:cs="Times New Roman"/>
+                <w:sz w:val="24"/>
+                <w:szCs w:val="24"/>
+              </w:rPr>
+            </w:pPr>
+          </w:p>
+        </w:tc>
+        <w:tc>
+          <w:tcPr>
+            <w:tcW w:w="4585" w:type="dxa"/>
+          </w:tcPr>
+          <w:p>
+            <w:pPr>
+              <w:spacing w:line="360" w:lineRule="auto"/>
+              <w:rPr>
+                <w:rFonts w:ascii="Times New Roman" w:hAnsi="Times New Roman" w:cs="Times New Roman"/>
+                <w:sz w:val="24"/>
+                <w:szCs w:val="24"/>
+              </w:rPr>
+            </w:pPr>
+          </w:p>
+        </w:tc>
+      </w:tr>
+      <w:tr>
+        <w:tc>
+          <w:tcPr>
+            <w:tcW w:w="715" w:type="dxa"/>
+            <w:vAlign w:val="center"/>
+          </w:tcPr>
+          <w:p>
+            <w:pPr>
+              <w:spacing w:line="360" w:lineRule="auto"/>
+              <w:jc w:val="center"/>
+              <w:rPr>
+                <w:rFonts w:ascii="Times New Roman" w:hAnsi="Times New Roman" w:cs="Times New Roman"/>
+                <w:sz w:val="24"/>
+                <w:szCs w:val="24"/>
+              </w:rPr>
+            </w:pPr>
+            <w:r>
+              <w:rPr>
+                <w:rFonts w:ascii="Times New Roman" w:hAnsi="Times New Roman" w:cs="Times New Roman"/>
+                <w:sz w:val="24"/>
+                <w:szCs w:val="24"/>
+              </w:rPr>
+              <w:t>20.</w:t>
+            </w:r>
+          </w:p>
+        </w:tc>
+        <w:tc>
+          <w:tcPr>
+            <w:tcW w:w="4050" w:type="dxa"/>
+          </w:tcPr>
+          <w:p>
+            <w:pPr>
+              <w:spacing w:line="360" w:lineRule="auto"/>
+              <w:rPr>
+                <w:rFonts w:ascii="Times New Roman" w:hAnsi="Times New Roman" w:cs="Times New Roman"/>
+                <w:sz w:val="24"/>
+                <w:szCs w:val="24"/>
+              </w:rPr>
+            </w:pPr>
+          </w:p>
+        </w:tc>
+        <w:tc>
+          <w:tcPr>
+            <w:tcW w:w="4585" w:type="dxa"/>
+          </w:tcPr>
+          <w:p>
+            <w:pPr>
+              <w:spacing w:line="360" w:lineRule="auto"/>
+              <w:rPr>
+                <w:rFonts w:ascii="Times New Roman" w:hAnsi="Times New Roman" w:cs="Times New Roman"/>
+                <w:sz w:val="24"/>
+                <w:szCs w:val="24"/>
+              </w:rPr>
+            </w:pPr>
+          </w:p>
+        </w:tc>
+      </w:tr>
+    </w:tbl>
+    <w:p/>
+    <w:p>
+      <w:pPr>
+        <w:sectPr>
+          <w:pgSz w:w="12240" w:h="15840"/>
+          <w:pgMar w:top="1440" w:right="1440" w:bottom="1440" w:left="1440" w:header="720" w:footer="720" w:gutter="0"/>
+          <w:cols w:space="720"/>
+          <w:docGrid w:linePitch="360"/>
+        </w:sectPr>
+      </w:pPr>
+    </w:p>
+    <w:tbl>
+      <w:tblPr>
+        <w:tblStyle w:val="TableGrid"/>
+        <w:tblW w:w="0" w:type="auto"/>
+        <w:tblLook w:val="04A0" w:firstRow="1" w:lastRow="0" w:firstColumn="1" w:lastColumn="0" w:noHBand="0" w:noVBand="1"/>
+      </w:tblPr>
+      <w:tblGrid>
+        <w:gridCol w:w="805"/>
+        <w:gridCol w:w="3690"/>
+        <w:gridCol w:w="4855"/>
+      </w:tblGrid>
+      <w:tr>
+        <w:tc>
+          <w:tcPr>
+            <w:tcW w:w="805" w:type="dxa"/>
+          </w:tcPr>
+          <w:p>
+            <w:pPr>
+              <w:spacing w:line="360" w:lineRule="auto"/>
+            </w:pPr>
+            <w:r>
+              <w:lastRenderedPageBreak/>
+              <w:t>No</w:t>
+            </w:r>
+          </w:p>
+        </w:tc>
+        <w:tc>
+          <w:tcPr>
+            <w:tcW w:w="3690" w:type="dxa"/>
+          </w:tcPr>
+          <w:p>
+            <w:pPr>
+              <w:spacing w:line="360" w:lineRule="auto"/>
+            </w:pPr>
+          </w:p>
+        </w:tc>
+        <w:tc>
+          <w:tcPr>
+            <w:tcW w:w="4855" w:type="dxa"/>
+          </w:tcPr>
+          <w:p>
+            <w:pPr>
+              <w:spacing w:line="360" w:lineRule="auto"/>
+            </w:pPr>
+          </w:p>
+        </w:tc>
+      </w:tr>
+      <w:tr>
+        <w:tc>
+          <w:tcPr>
+            <w:tcW w:w="805" w:type="dxa"/>
+          </w:tcPr>
+          <w:p>
+            <w:pPr>
+              <w:spacing w:line="360" w:lineRule="auto"/>
+            </w:pPr>
+          </w:p>
+        </w:tc>
+        <w:tc>
+          <w:tcPr>
+            <w:tcW w:w="3690" w:type="dxa"/>
+          </w:tcPr>
+          <w:p>
+            <w:pPr>
+              <w:spacing w:line="360" w:lineRule="auto"/>
+            </w:pPr>
+          </w:p>
+        </w:tc>
+        <w:tc>
+          <w:tcPr>
+            <w:tcW w:w="4855" w:type="dxa"/>
+          </w:tcPr>
+          <w:p>
+            <w:pPr>
+              <w:spacing w:line="360" w:lineRule="auto"/>
+            </w:pPr>
+          </w:p>
+        </w:tc>
+      </w:tr>
+      <w:tr>
+        <w:tc>
+          <w:tcPr>
+            <w:tcW w:w="805" w:type="dxa"/>
+          </w:tcPr>
+          <w:p>
+            <w:pPr>
+              <w:spacing w:line="360" w:lineRule="auto"/>
+            </w:pPr>
+          </w:p>
+        </w:tc>
+        <w:tc>
+          <w:tcPr>
+            <w:tcW w:w="3690" w:type="dxa"/>
+          </w:tcPr>
+          <w:p>
+            <w:pPr>
+              <w:spacing w:line="360" w:lineRule="auto"/>
+            </w:pPr>
+          </w:p>
+        </w:tc>
+        <w:tc>
+          <w:tcPr>
+            <w:tcW w:w="4855" w:type="dxa"/>
+          </w:tcPr>
+          <w:p>
+            <w:pPr>
+              <w:spacing w:line="360" w:lineRule="auto"/>
+            </w:pPr>
+          </w:p>
+        </w:tc>
+      </w:tr>
+      <w:tr>
+        <w:tc>
+          <w:tcPr>
+            <w:tcW w:w="805" w:type="dxa"/>
+          </w:tcPr>
+          <w:p>
+            <w:pPr>
+              <w:spacing w:line="360" w:lineRule="auto"/>
+            </w:pPr>
+          </w:p>
+        </w:tc>
+        <w:tc>
+          <w:tcPr>
+            <w:tcW w:w="3690" w:type="dxa"/>
+          </w:tcPr>
+          <w:p>
+            <w:pPr>
+              <w:spacing w:line="360" w:lineRule="auto"/>
+            </w:pPr>
+          </w:p>
+        </w:tc>
+        <w:tc>
+          <w:tcPr>
+            <w:tcW w:w="4855" w:type="dxa"/>
+          </w:tcPr>
+          <w:p>
+            <w:pPr>
+              <w:spacing w:line="360" w:lineRule="auto"/>
+            </w:pPr>
+          </w:p>
+        </w:tc>
+      </w:tr>
+      <w:tr>
+        <w:tc>
+          <w:tcPr>
+            <w:tcW w:w="805" w:type="dxa"/>
+          </w:tcPr>
+          <w:p>
+            <w:pPr>
+              <w:spacing w:line="360" w:lineRule="auto"/>
+            </w:pPr>
+          </w:p>
+        </w:tc>
+        <w:tc>
+          <w:tcPr>
+            <w:tcW w:w="3690" w:type="dxa"/>
+          </w:tcPr>
+          <w:p>
+            <w:pPr>
+              <w:spacing w:line="360" w:lineRule="auto"/>
+            </w:pPr>
+          </w:p>
+        </w:tc>
+        <w:tc>
+          <w:tcPr>
+            <w:tcW w:w="4855" w:type="dxa"/>
+          </w:tcPr>
+          <w:p>
+            <w:pPr>
+              <w:spacing w:line="360" w:lineRule="auto"/>
+            </w:pPr>
+          </w:p>
+        </w:tc>
+      </w:tr>
+      <w:tr>
+        <w:tc>
+          <w:tcPr>
+            <w:tcW w:w="805" w:type="dxa"/>
+          </w:tcPr>
+          <w:p>
+            <w:pPr>
+              <w:spacing w:line="360" w:lineRule="auto"/>
+            </w:pPr>
+          </w:p>
+        </w:tc>
+        <w:tc>
+          <w:tcPr>
+            <w:tcW w:w="3690" w:type="dxa"/>
+          </w:tcPr>
+          <w:p>
+            <w:pPr>
+              <w:spacing w:line="360" w:lineRule="auto"/>
+            </w:pPr>
+          </w:p>
+        </w:tc>
+        <w:tc>
+          <w:tcPr>
+            <w:tcW w:w="4855" w:type="dxa"/>
+          </w:tcPr>
+          <w:p>
+            <w:pPr>
+              <w:spacing w:line="360" w:lineRule="auto"/>
+            </w:pPr>
+          </w:p>
+        </w:tc>
+      </w:tr>
+      <w:tr>
+        <w:tc>
+          <w:tcPr>
+            <w:tcW w:w="805" w:type="dxa"/>
+          </w:tcPr>
+          <w:p>
+            <w:pPr>
+              <w:spacing w:line="360" w:lineRule="auto"/>
+            </w:pPr>
+          </w:p>
+        </w:tc>
+        <w:tc>
+          <w:tcPr>
+            <w:tcW w:w="3690" w:type="dxa"/>
+          </w:tcPr>
+          <w:p>
+            <w:pPr>
+              <w:spacing w:line="360" w:lineRule="auto"/>
+            </w:pPr>
+          </w:p>
+        </w:tc>
+        <w:tc>
+          <w:tcPr>
+            <w:tcW w:w="4855" w:type="dxa"/>
+          </w:tcPr>
+          <w:p>
+            <w:pPr>
+              <w:spacing w:line="360" w:lineRule="auto"/>
+            </w:pPr>
+          </w:p>
+        </w:tc>
+      </w:tr>
+      <w:tr>
+        <w:tc>
+          <w:tcPr>
+            <w:tcW w:w="805" w:type="dxa"/>
+          </w:tcPr>
+          <w:p>
+            <w:pPr>
+              <w:spacing w:line="360" w:lineRule="auto"/>
+            </w:pPr>
+          </w:p>
+        </w:tc>
+        <w:tc>
+          <w:tcPr>
+            <w:tcW w:w="3690" w:type="dxa"/>
+          </w:tcPr>
+          <w:p>
+            <w:pPr>
+              <w:spacing w:line="360" w:lineRule="auto"/>
+            </w:pPr>
+          </w:p>
+        </w:tc>
+        <w:tc>
+          <w:tcPr>
+            <w:tcW w:w="4855" w:type="dxa"/>
+          </w:tcPr>
+          <w:p>
+            <w:pPr>
+              <w:spacing w:line="360" w:lineRule="auto"/>
             </w:pPr>
           </w:p>
         </w:tc>

</xml_diff>